<commit_message>
Change on deployment view
</commit_message>
<xml_diff>
--- a/Design-Process/deployment view.docx
+++ b/Design-Process/deployment view.docx
@@ -107,12 +107,6 @@
     <w:p>
       <w:pPr>
         <w:pStyle w:val="ListParagraph"/>
-        <w:ind w:left="1440"/>
-      </w:pPr>
-    </w:p>
-    <w:p>
-      <w:pPr>
-        <w:pStyle w:val="ListParagraph"/>
         <w:ind w:left="0"/>
         <w:jc w:val="center"/>
       </w:pPr>
@@ -121,10 +115,10 @@
           <w:noProof/>
         </w:rPr>
         <w:drawing>
-          <wp:inline distT="0" distB="0" distL="0" distR="0" wp14:anchorId="668654EE" wp14:editId="3A0F8B39">
-            <wp:extent cx="5943600" cy="2731770"/>
+          <wp:inline distT="0" distB="0" distL="0" distR="0" wp14:anchorId="1C1BEF93" wp14:editId="5FE96DAE">
+            <wp:extent cx="5943600" cy="4252595"/>
             <wp:effectExtent l="0" t="0" r="0" b="0"/>
-            <wp:docPr id="3" name="Picture 3"/>
+            <wp:docPr id="1" name="Picture 1"/>
             <wp:cNvGraphicFramePr>
               <a:graphicFrameLocks xmlns:a="http://schemas.openxmlformats.org/drawingml/2006/main" noChangeAspect="1"/>
             </wp:cNvGraphicFramePr>
@@ -132,7 +126,7 @@
               <a:graphicData uri="http://schemas.openxmlformats.org/drawingml/2006/picture">
                 <pic:pic xmlns:pic="http://schemas.openxmlformats.org/drawingml/2006/picture">
                   <pic:nvPicPr>
-                    <pic:cNvPr id="0" name="Picture 5"/>
+                    <pic:cNvPr id="0" name="Picture 1"/>
                     <pic:cNvPicPr>
                       <a:picLocks noChangeAspect="1" noChangeArrowheads="1"/>
                     </pic:cNvPicPr>
@@ -153,7 +147,7 @@
                   <pic:spPr bwMode="auto">
                     <a:xfrm>
                       <a:off x="0" y="0"/>
-                      <a:ext cx="5943600" cy="2731770"/>
+                      <a:ext cx="5943600" cy="4252595"/>
                     </a:xfrm>
                     <a:prstGeom prst="rect">
                       <a:avLst/>
@@ -174,6 +168,13 @@
       <w:pPr>
         <w:pStyle w:val="ListParagraph"/>
         <w:ind w:left="0"/>
+        <w:jc w:val="center"/>
+      </w:pPr>
+    </w:p>
+    <w:p>
+      <w:pPr>
+        <w:pStyle w:val="ListParagraph"/>
+        <w:ind w:left="0"/>
         <w:jc w:val="both"/>
       </w:pPr>
     </w:p>
@@ -209,10 +210,23 @@
           <w:b/>
         </w:rPr>
       </w:pPr>
-      <w:r>
+      <w:bookmarkStart w:id="0" w:name="_GoBack"/>
+      <w:bookmarkEnd w:id="0"/>
+    </w:p>
+    <w:p>
+      <w:pPr>
+        <w:pStyle w:val="ListParagraph"/>
+        <w:ind w:left="0"/>
+        <w:jc w:val="both"/>
         <w:rPr>
           <w:b/>
         </w:rPr>
+      </w:pPr>
+      <w:r>
+        <w:rPr>
+          <w:b/>
+        </w:rPr>
+        <w:lastRenderedPageBreak/>
         <w:t>Recommend Implementation</w:t>
       </w:r>
     </w:p>
@@ -290,7 +304,6 @@
         <w:rPr>
           <w:b/>
         </w:rPr>
-        <w:lastRenderedPageBreak/>
         <w:t>Application tier</w:t>
       </w:r>
       <w:r>
@@ -309,8 +322,6 @@
         <w:ind w:left="1440"/>
         <w:jc w:val="both"/>
       </w:pPr>
-      <w:bookmarkStart w:id="0" w:name="_GoBack"/>
-      <w:bookmarkEnd w:id="0"/>
     </w:p>
     <w:p>
       <w:pPr>

</xml_diff>